<commit_message>
TI complet + TVML
</commit_message>
<xml_diff>
--- a/Теория вероятности и математическая статистика/Задачи для решения.docx
+++ b/Теория вероятности и математическая статистика/Задачи для решения.docx
@@ -12331,15 +12331,7 @@
             <w:sz w:val="28"/>
             <w:szCs w:val="28"/>
           </w:rPr>
-          <m:t xml:space="preserve">=0, 1, 2, 3 </m:t>
-        </m:r>
-        <m:r>
-          <w:rPr>
-            <w:rFonts w:ascii="Cambria Math" w:hAnsi="Cambria Math"/>
-            <w:sz w:val="28"/>
-            <w:szCs w:val="28"/>
-          </w:rPr>
-          <m:t>или 4</m:t>
+          <m:t>=0, 1, 2, 3 или 4</m:t>
         </m:r>
       </m:oMath>
       <w:r>
@@ -15178,15 +15170,7 @@
             <w:sz w:val="28"/>
             <w:szCs w:val="28"/>
           </w:rPr>
-          <m:t xml:space="preserve">x=1, 2 или </m:t>
-        </m:r>
-        <m:r>
-          <w:rPr>
-            <w:rFonts w:ascii="Cambria Math" w:hAnsi="Cambria Math"/>
-            <w:sz w:val="28"/>
-            <w:szCs w:val="28"/>
-          </w:rPr>
-          <m:t>3</m:t>
+          <m:t>x=1, 2 или 3</m:t>
         </m:r>
       </m:oMath>
       <w:r>
@@ -15476,15 +15460,7 @@
             <w:sz w:val="28"/>
             <w:szCs w:val="28"/>
           </w:rPr>
-          <m:t>=0</m:t>
-        </m:r>
-        <m:r>
-          <w:rPr>
-            <w:rFonts w:ascii="Cambria Math" w:hAnsi="Cambria Math"/>
-            <w:sz w:val="28"/>
-            <w:szCs w:val="28"/>
-          </w:rPr>
-          <m:t>,2</m:t>
+          <m:t>=0,2</m:t>
         </m:r>
       </m:oMath>
       <w:r>
@@ -16832,25 +16808,7 @@
                   <w:szCs w:val="28"/>
                   <w:lang w:val="en-US"/>
                 </w:rPr>
-                <m:t>0,25&lt;</m:t>
-              </m:r>
-              <m:r>
-                <w:rPr>
-                  <w:rFonts w:ascii="Cambria Math" w:hAnsi="Cambria Math"/>
-                  <w:sz w:val="28"/>
-                  <w:szCs w:val="28"/>
-                  <w:lang w:val="en-US"/>
-                </w:rPr>
-                <m:t>X</m:t>
-              </m:r>
-              <m:r>
-                <w:rPr>
-                  <w:rFonts w:ascii="Cambria Math" w:hAnsi="Cambria Math"/>
-                  <w:sz w:val="28"/>
-                  <w:szCs w:val="28"/>
-                  <w:lang w:val="en-US"/>
-                </w:rPr>
-                <m:t>&lt;0,75</m:t>
+                <m:t>0,25&lt;X&lt;0,75</m:t>
               </m:r>
             </m:e>
           </m:d>
@@ -18184,19 +18142,1203 @@
           <w:lang w:val="en-US"/>
         </w:rPr>
       </w:pPr>
-    </w:p>
-    <w:p>
-      <w:pPr>
-        <w:spacing w:line="360" w:lineRule="auto"/>
-        <w:rPr>
-          <w:sz w:val="28"/>
-          <w:szCs w:val="28"/>
-        </w:rPr>
-      </w:pPr>
-      <w:r>
-        <w:rPr>
-          <w:sz w:val="28"/>
-          <w:szCs w:val="28"/>
+      <m:oMath>
+        <m:r>
+          <w:rPr>
+            <w:rFonts w:ascii="Cambria Math" w:hAnsi="Cambria Math"/>
+            <w:sz w:val="28"/>
+            <w:szCs w:val="28"/>
+            <w:lang w:val="en-US"/>
+          </w:rPr>
+          <m:t>F</m:t>
+        </m:r>
+        <m:d>
+          <m:dPr>
+            <m:ctrlPr>
+              <w:rPr>
+                <w:rFonts w:ascii="Cambria Math" w:hAnsi="Cambria Math"/>
+                <w:i/>
+                <w:sz w:val="28"/>
+                <w:szCs w:val="28"/>
+                <w:lang w:val="en-US"/>
+              </w:rPr>
+            </m:ctrlPr>
+          </m:dPr>
+          <m:e>
+            <m:r>
+              <w:rPr>
+                <w:rFonts w:ascii="Cambria Math" w:hAnsi="Cambria Math"/>
+                <w:sz w:val="28"/>
+                <w:szCs w:val="28"/>
+                <w:lang w:val="en-US"/>
+              </w:rPr>
+              <m:t>-∞&lt;</m:t>
+            </m:r>
+            <m:r>
+              <w:rPr>
+                <w:rFonts w:ascii="Cambria Math" w:hAnsi="Cambria Math"/>
+                <w:sz w:val="28"/>
+                <w:szCs w:val="28"/>
+                <w:lang w:val="en-US"/>
+              </w:rPr>
+              <m:t>x≤</m:t>
+            </m:r>
+            <m:r>
+              <w:rPr>
+                <w:rFonts w:ascii="Cambria Math" w:hAnsi="Cambria Math"/>
+                <w:sz w:val="28"/>
+                <w:szCs w:val="28"/>
+                <w:lang w:val="en-US"/>
+              </w:rPr>
+              <m:t>3</m:t>
+            </m:r>
+          </m:e>
+        </m:d>
+        <m:r>
+          <w:rPr>
+            <w:rFonts w:ascii="Cambria Math" w:hAnsi="Cambria Math"/>
+            <w:sz w:val="28"/>
+            <w:szCs w:val="28"/>
+            <w:lang w:val="en-US"/>
+          </w:rPr>
+          <m:t>=</m:t>
+        </m:r>
+        <m:r>
+          <w:rPr>
+            <w:rFonts w:ascii="Cambria Math" w:hAnsi="Cambria Math"/>
+            <w:sz w:val="28"/>
+            <w:szCs w:val="28"/>
+            <w:lang w:val="en-US"/>
+          </w:rPr>
+          <m:t>P</m:t>
+        </m:r>
+        <m:d>
+          <m:dPr>
+            <m:ctrlPr>
+              <w:rPr>
+                <w:rFonts w:ascii="Cambria Math" w:hAnsi="Cambria Math"/>
+                <w:i/>
+                <w:sz w:val="28"/>
+                <w:szCs w:val="28"/>
+                <w:lang w:val="en-US"/>
+              </w:rPr>
+            </m:ctrlPr>
+          </m:dPr>
+          <m:e>
+            <m:r>
+              <w:rPr>
+                <w:rFonts w:ascii="Cambria Math" w:hAnsi="Cambria Math"/>
+                <w:sz w:val="28"/>
+                <w:szCs w:val="28"/>
+                <w:lang w:val="en-US"/>
+              </w:rPr>
+              <m:t>X</m:t>
+            </m:r>
+            <m:r>
+              <w:rPr>
+                <w:rFonts w:ascii="Cambria Math" w:hAnsi="Cambria Math"/>
+                <w:sz w:val="28"/>
+                <w:szCs w:val="28"/>
+                <w:lang w:val="en-US"/>
+              </w:rPr>
+              <m:t>&lt;</m:t>
+            </m:r>
+            <m:r>
+              <w:rPr>
+                <w:rFonts w:ascii="Cambria Math" w:hAnsi="Cambria Math"/>
+                <w:sz w:val="28"/>
+                <w:szCs w:val="28"/>
+              </w:rPr>
+              <m:t>x</m:t>
+            </m:r>
+          </m:e>
+        </m:d>
+        <m:r>
+          <w:rPr>
+            <w:rFonts w:ascii="Cambria Math" w:hAnsi="Cambria Math"/>
+            <w:sz w:val="28"/>
+            <w:szCs w:val="28"/>
+            <w:lang w:val="en-US"/>
+          </w:rPr>
+          <m:t>=0</m:t>
+        </m:r>
+      </m:oMath>
+      <w:r>
+        <w:rPr>
+          <w:sz w:val="28"/>
+          <w:szCs w:val="28"/>
+          <w:lang w:val="en-US"/>
+        </w:rPr>
+        <w:t xml:space="preserve"> </w:t>
+      </w:r>
+    </w:p>
+    <w:p>
+      <w:pPr>
+        <w:spacing w:line="360" w:lineRule="auto"/>
+        <w:rPr>
+          <w:sz w:val="28"/>
+          <w:szCs w:val="28"/>
+          <w:lang w:val="en-US"/>
+        </w:rPr>
+      </w:pPr>
+      <m:oMath>
+        <m:r>
+          <w:rPr>
+            <w:rFonts w:ascii="Cambria Math" w:hAnsi="Cambria Math"/>
+            <w:sz w:val="28"/>
+            <w:szCs w:val="28"/>
+            <w:lang w:val="en-US"/>
+          </w:rPr>
+          <m:t>F</m:t>
+        </m:r>
+        <m:d>
+          <m:dPr>
+            <m:ctrlPr>
+              <w:rPr>
+                <w:rFonts w:ascii="Cambria Math" w:hAnsi="Cambria Math"/>
+                <w:i/>
+                <w:sz w:val="28"/>
+                <w:szCs w:val="28"/>
+                <w:lang w:val="en-US"/>
+              </w:rPr>
+            </m:ctrlPr>
+          </m:dPr>
+          <m:e>
+            <m:r>
+              <w:rPr>
+                <w:rFonts w:ascii="Cambria Math" w:hAnsi="Cambria Math"/>
+                <w:sz w:val="28"/>
+                <w:szCs w:val="28"/>
+                <w:lang w:val="en-US"/>
+              </w:rPr>
+              <m:t>3&lt;</m:t>
+            </m:r>
+            <m:r>
+              <w:rPr>
+                <w:rFonts w:ascii="Cambria Math" w:hAnsi="Cambria Math"/>
+                <w:sz w:val="28"/>
+                <w:szCs w:val="28"/>
+                <w:lang w:val="en-US"/>
+              </w:rPr>
+              <m:t>x≤</m:t>
+            </m:r>
+            <m:r>
+              <w:rPr>
+                <w:rFonts w:ascii="Cambria Math" w:hAnsi="Cambria Math"/>
+                <w:sz w:val="28"/>
+                <w:szCs w:val="28"/>
+                <w:lang w:val="en-US"/>
+              </w:rPr>
+              <m:t>4</m:t>
+            </m:r>
+          </m:e>
+        </m:d>
+        <m:r>
+          <w:rPr>
+            <w:rFonts w:ascii="Cambria Math" w:hAnsi="Cambria Math"/>
+            <w:sz w:val="28"/>
+            <w:szCs w:val="28"/>
+            <w:lang w:val="en-US"/>
+          </w:rPr>
+          <m:t>=</m:t>
+        </m:r>
+        <m:r>
+          <w:rPr>
+            <w:rFonts w:ascii="Cambria Math" w:hAnsi="Cambria Math"/>
+            <w:sz w:val="28"/>
+            <w:szCs w:val="28"/>
+            <w:lang w:val="en-US"/>
+          </w:rPr>
+          <m:t>P</m:t>
+        </m:r>
+        <m:d>
+          <m:dPr>
+            <m:ctrlPr>
+              <w:rPr>
+                <w:rFonts w:ascii="Cambria Math" w:hAnsi="Cambria Math"/>
+                <w:i/>
+                <w:sz w:val="28"/>
+                <w:szCs w:val="28"/>
+                <w:lang w:val="en-US"/>
+              </w:rPr>
+            </m:ctrlPr>
+          </m:dPr>
+          <m:e>
+            <m:r>
+              <w:rPr>
+                <w:rFonts w:ascii="Cambria Math" w:hAnsi="Cambria Math"/>
+                <w:sz w:val="28"/>
+                <w:szCs w:val="28"/>
+                <w:lang w:val="en-US"/>
+              </w:rPr>
+              <m:t>X</m:t>
+            </m:r>
+            <m:r>
+              <w:rPr>
+                <w:rFonts w:ascii="Cambria Math" w:hAnsi="Cambria Math"/>
+                <w:sz w:val="28"/>
+                <w:szCs w:val="28"/>
+                <w:lang w:val="en-US"/>
+              </w:rPr>
+              <m:t>&lt;</m:t>
+            </m:r>
+            <m:r>
+              <w:rPr>
+                <w:rFonts w:ascii="Cambria Math" w:hAnsi="Cambria Math"/>
+                <w:sz w:val="28"/>
+                <w:szCs w:val="28"/>
+              </w:rPr>
+              <m:t>x</m:t>
+            </m:r>
+          </m:e>
+        </m:d>
+        <m:r>
+          <w:rPr>
+            <w:rFonts w:ascii="Cambria Math" w:hAnsi="Cambria Math"/>
+            <w:sz w:val="28"/>
+            <w:szCs w:val="28"/>
+            <w:lang w:val="en-US"/>
+          </w:rPr>
+          <m:t>=0,2</m:t>
+        </m:r>
+      </m:oMath>
+      <w:r>
+        <w:rPr>
+          <w:sz w:val="28"/>
+          <w:szCs w:val="28"/>
+          <w:lang w:val="en-US"/>
+        </w:rPr>
+        <w:t xml:space="preserve"> </w:t>
+      </w:r>
+    </w:p>
+    <w:p>
+      <w:pPr>
+        <w:spacing w:line="360" w:lineRule="auto"/>
+        <w:rPr>
+          <w:sz w:val="28"/>
+          <w:szCs w:val="28"/>
+          <w:lang w:val="en-US"/>
+        </w:rPr>
+      </w:pPr>
+      <m:oMath>
+        <m:r>
+          <w:rPr>
+            <w:rFonts w:ascii="Cambria Math" w:hAnsi="Cambria Math"/>
+            <w:sz w:val="28"/>
+            <w:szCs w:val="28"/>
+            <w:lang w:val="en-US"/>
+          </w:rPr>
+          <m:t>F</m:t>
+        </m:r>
+        <m:d>
+          <m:dPr>
+            <m:ctrlPr>
+              <w:rPr>
+                <w:rFonts w:ascii="Cambria Math" w:hAnsi="Cambria Math"/>
+                <w:i/>
+                <w:sz w:val="28"/>
+                <w:szCs w:val="28"/>
+                <w:lang w:val="en-US"/>
+              </w:rPr>
+            </m:ctrlPr>
+          </m:dPr>
+          <m:e>
+            <m:r>
+              <w:rPr>
+                <w:rFonts w:ascii="Cambria Math" w:hAnsi="Cambria Math"/>
+                <w:sz w:val="28"/>
+                <w:szCs w:val="28"/>
+                <w:lang w:val="en-US"/>
+              </w:rPr>
+              <m:t>4&lt;</m:t>
+            </m:r>
+            <m:r>
+              <w:rPr>
+                <w:rFonts w:ascii="Cambria Math" w:hAnsi="Cambria Math"/>
+                <w:sz w:val="28"/>
+                <w:szCs w:val="28"/>
+                <w:lang w:val="en-US"/>
+              </w:rPr>
+              <m:t>x≤</m:t>
+            </m:r>
+            <m:r>
+              <w:rPr>
+                <w:rFonts w:ascii="Cambria Math" w:hAnsi="Cambria Math"/>
+                <w:sz w:val="28"/>
+                <w:szCs w:val="28"/>
+                <w:lang w:val="en-US"/>
+              </w:rPr>
+              <m:t>7</m:t>
+            </m:r>
+          </m:e>
+        </m:d>
+        <m:r>
+          <w:rPr>
+            <w:rFonts w:ascii="Cambria Math" w:hAnsi="Cambria Math"/>
+            <w:sz w:val="28"/>
+            <w:szCs w:val="28"/>
+            <w:lang w:val="en-US"/>
+          </w:rPr>
+          <m:t>=</m:t>
+        </m:r>
+        <m:r>
+          <w:rPr>
+            <w:rFonts w:ascii="Cambria Math" w:hAnsi="Cambria Math"/>
+            <w:sz w:val="28"/>
+            <w:szCs w:val="28"/>
+            <w:lang w:val="en-US"/>
+          </w:rPr>
+          <m:t>P</m:t>
+        </m:r>
+        <m:d>
+          <m:dPr>
+            <m:ctrlPr>
+              <w:rPr>
+                <w:rFonts w:ascii="Cambria Math" w:hAnsi="Cambria Math"/>
+                <w:i/>
+                <w:sz w:val="28"/>
+                <w:szCs w:val="28"/>
+                <w:lang w:val="en-US"/>
+              </w:rPr>
+            </m:ctrlPr>
+          </m:dPr>
+          <m:e>
+            <m:r>
+              <w:rPr>
+                <w:rFonts w:ascii="Cambria Math" w:hAnsi="Cambria Math"/>
+                <w:sz w:val="28"/>
+                <w:szCs w:val="28"/>
+                <w:lang w:val="en-US"/>
+              </w:rPr>
+              <m:t>X</m:t>
+            </m:r>
+            <m:r>
+              <w:rPr>
+                <w:rFonts w:ascii="Cambria Math" w:hAnsi="Cambria Math"/>
+                <w:sz w:val="28"/>
+                <w:szCs w:val="28"/>
+                <w:lang w:val="en-US"/>
+              </w:rPr>
+              <m:t>&lt;</m:t>
+            </m:r>
+            <m:r>
+              <w:rPr>
+                <w:rFonts w:ascii="Cambria Math" w:hAnsi="Cambria Math"/>
+                <w:sz w:val="28"/>
+                <w:szCs w:val="28"/>
+              </w:rPr>
+              <m:t>x</m:t>
+            </m:r>
+          </m:e>
+        </m:d>
+        <m:r>
+          <w:rPr>
+            <w:rFonts w:ascii="Cambria Math" w:hAnsi="Cambria Math"/>
+            <w:sz w:val="28"/>
+            <w:szCs w:val="28"/>
+            <w:lang w:val="en-US"/>
+          </w:rPr>
+          <m:t>=0,2+0,1=0,3</m:t>
+        </m:r>
+      </m:oMath>
+      <w:r>
+        <w:rPr>
+          <w:sz w:val="28"/>
+          <w:szCs w:val="28"/>
+          <w:lang w:val="en-US"/>
+        </w:rPr>
+        <w:t xml:space="preserve"> </w:t>
+      </w:r>
+    </w:p>
+    <w:p>
+      <w:pPr>
+        <w:spacing w:line="360" w:lineRule="auto"/>
+        <w:rPr>
+          <w:sz w:val="28"/>
+          <w:szCs w:val="28"/>
+          <w:lang w:val="en-US"/>
+        </w:rPr>
+      </w:pPr>
+      <m:oMath>
+        <m:r>
+          <w:rPr>
+            <w:rFonts w:ascii="Cambria Math" w:hAnsi="Cambria Math"/>
+            <w:sz w:val="28"/>
+            <w:szCs w:val="28"/>
+            <w:lang w:val="en-US"/>
+          </w:rPr>
+          <m:t>F</m:t>
+        </m:r>
+        <m:d>
+          <m:dPr>
+            <m:ctrlPr>
+              <w:rPr>
+                <w:rFonts w:ascii="Cambria Math" w:hAnsi="Cambria Math"/>
+                <w:i/>
+                <w:sz w:val="28"/>
+                <w:szCs w:val="28"/>
+                <w:lang w:val="en-US"/>
+              </w:rPr>
+            </m:ctrlPr>
+          </m:dPr>
+          <m:e>
+            <m:r>
+              <w:rPr>
+                <w:rFonts w:ascii="Cambria Math" w:hAnsi="Cambria Math"/>
+                <w:sz w:val="28"/>
+                <w:szCs w:val="28"/>
+                <w:lang w:val="en-US"/>
+              </w:rPr>
+              <m:t>7&lt;</m:t>
+            </m:r>
+            <m:r>
+              <w:rPr>
+                <w:rFonts w:ascii="Cambria Math" w:hAnsi="Cambria Math"/>
+                <w:sz w:val="28"/>
+                <w:szCs w:val="28"/>
+                <w:lang w:val="en-US"/>
+              </w:rPr>
+              <m:t>x≤</m:t>
+            </m:r>
+            <m:r>
+              <w:rPr>
+                <w:rFonts w:ascii="Cambria Math" w:hAnsi="Cambria Math"/>
+                <w:sz w:val="28"/>
+                <w:szCs w:val="28"/>
+                <w:lang w:val="en-US"/>
+              </w:rPr>
+              <m:t>10</m:t>
+            </m:r>
+          </m:e>
+        </m:d>
+        <m:r>
+          <w:rPr>
+            <w:rFonts w:ascii="Cambria Math" w:hAnsi="Cambria Math"/>
+            <w:sz w:val="28"/>
+            <w:szCs w:val="28"/>
+            <w:lang w:val="en-US"/>
+          </w:rPr>
+          <m:t>=</m:t>
+        </m:r>
+        <m:r>
+          <w:rPr>
+            <w:rFonts w:ascii="Cambria Math" w:hAnsi="Cambria Math"/>
+            <w:sz w:val="28"/>
+            <w:szCs w:val="28"/>
+            <w:lang w:val="en-US"/>
+          </w:rPr>
+          <m:t>P</m:t>
+        </m:r>
+        <m:d>
+          <m:dPr>
+            <m:ctrlPr>
+              <w:rPr>
+                <w:rFonts w:ascii="Cambria Math" w:hAnsi="Cambria Math"/>
+                <w:i/>
+                <w:sz w:val="28"/>
+                <w:szCs w:val="28"/>
+                <w:lang w:val="en-US"/>
+              </w:rPr>
+            </m:ctrlPr>
+          </m:dPr>
+          <m:e>
+            <m:r>
+              <w:rPr>
+                <w:rFonts w:ascii="Cambria Math" w:hAnsi="Cambria Math"/>
+                <w:sz w:val="28"/>
+                <w:szCs w:val="28"/>
+                <w:lang w:val="en-US"/>
+              </w:rPr>
+              <m:t>X</m:t>
+            </m:r>
+            <m:r>
+              <w:rPr>
+                <w:rFonts w:ascii="Cambria Math" w:hAnsi="Cambria Math"/>
+                <w:sz w:val="28"/>
+                <w:szCs w:val="28"/>
+                <w:lang w:val="en-US"/>
+              </w:rPr>
+              <m:t>&lt;</m:t>
+            </m:r>
+            <m:r>
+              <w:rPr>
+                <w:rFonts w:ascii="Cambria Math" w:hAnsi="Cambria Math"/>
+                <w:sz w:val="28"/>
+                <w:szCs w:val="28"/>
+              </w:rPr>
+              <m:t>x</m:t>
+            </m:r>
+          </m:e>
+        </m:d>
+        <m:r>
+          <w:rPr>
+            <w:rFonts w:ascii="Cambria Math" w:hAnsi="Cambria Math"/>
+            <w:sz w:val="28"/>
+            <w:szCs w:val="28"/>
+            <w:lang w:val="en-US"/>
+          </w:rPr>
+          <m:t>=0,2+0,1+0,4=0,7</m:t>
+        </m:r>
+      </m:oMath>
+      <w:r>
+        <w:rPr>
+          <w:sz w:val="28"/>
+          <w:szCs w:val="28"/>
+          <w:lang w:val="en-US"/>
+        </w:rPr>
+        <w:t xml:space="preserve"> </w:t>
+      </w:r>
+    </w:p>
+    <w:p>
+      <w:pPr>
+        <w:spacing w:line="360" w:lineRule="auto"/>
+        <w:rPr>
+          <w:sz w:val="28"/>
+          <w:szCs w:val="28"/>
+          <w:lang w:val="en-US"/>
+        </w:rPr>
+      </w:pPr>
+      <m:oMath>
+        <m:r>
+          <w:rPr>
+            <w:rFonts w:ascii="Cambria Math" w:hAnsi="Cambria Math"/>
+            <w:sz w:val="28"/>
+            <w:szCs w:val="28"/>
+            <w:lang w:val="en-US"/>
+          </w:rPr>
+          <m:t>F</m:t>
+        </m:r>
+        <m:d>
+          <m:dPr>
+            <m:ctrlPr>
+              <w:rPr>
+                <w:rFonts w:ascii="Cambria Math" w:hAnsi="Cambria Math"/>
+                <w:i/>
+                <w:sz w:val="28"/>
+                <w:szCs w:val="28"/>
+              </w:rPr>
+            </m:ctrlPr>
+          </m:dPr>
+          <m:e>
+            <m:r>
+              <w:rPr>
+                <w:rFonts w:ascii="Cambria Math" w:hAnsi="Cambria Math"/>
+                <w:sz w:val="28"/>
+                <w:szCs w:val="28"/>
+                <w:lang w:val="en-US"/>
+              </w:rPr>
+              <m:t>10&lt;</m:t>
+            </m:r>
+            <m:r>
+              <w:rPr>
+                <w:rFonts w:ascii="Cambria Math" w:hAnsi="Cambria Math"/>
+                <w:sz w:val="28"/>
+                <w:szCs w:val="28"/>
+              </w:rPr>
+              <m:t>x</m:t>
+            </m:r>
+            <m:r>
+              <w:rPr>
+                <w:rFonts w:ascii="Cambria Math" w:hAnsi="Cambria Math"/>
+                <w:sz w:val="28"/>
+                <w:szCs w:val="28"/>
+                <w:lang w:val="en-US"/>
+              </w:rPr>
+              <m:t>&lt;+∞</m:t>
+            </m:r>
+          </m:e>
+        </m:d>
+        <m:r>
+          <w:rPr>
+            <w:rFonts w:ascii="Cambria Math" w:hAnsi="Cambria Math"/>
+            <w:sz w:val="28"/>
+            <w:szCs w:val="28"/>
+            <w:lang w:val="en-US"/>
+          </w:rPr>
+          <m:t>=</m:t>
+        </m:r>
+        <m:r>
+          <w:rPr>
+            <w:rFonts w:ascii="Cambria Math" w:hAnsi="Cambria Math"/>
+            <w:sz w:val="28"/>
+            <w:szCs w:val="28"/>
+          </w:rPr>
+          <m:t>P</m:t>
+        </m:r>
+        <m:d>
+          <m:dPr>
+            <m:ctrlPr>
+              <w:rPr>
+                <w:rFonts w:ascii="Cambria Math" w:hAnsi="Cambria Math"/>
+                <w:i/>
+                <w:sz w:val="28"/>
+                <w:szCs w:val="28"/>
+              </w:rPr>
+            </m:ctrlPr>
+          </m:dPr>
+          <m:e>
+            <m:r>
+              <w:rPr>
+                <w:rFonts w:ascii="Cambria Math" w:hAnsi="Cambria Math"/>
+                <w:sz w:val="28"/>
+                <w:szCs w:val="28"/>
+              </w:rPr>
+              <m:t>X</m:t>
+            </m:r>
+            <m:r>
+              <w:rPr>
+                <w:rFonts w:ascii="Cambria Math" w:hAnsi="Cambria Math"/>
+                <w:sz w:val="28"/>
+                <w:szCs w:val="28"/>
+                <w:lang w:val="en-US"/>
+              </w:rPr>
+              <m:t>&lt;</m:t>
+            </m:r>
+            <m:r>
+              <w:rPr>
+                <w:rFonts w:ascii="Cambria Math" w:hAnsi="Cambria Math"/>
+                <w:sz w:val="28"/>
+                <w:szCs w:val="28"/>
+              </w:rPr>
+              <m:t>x</m:t>
+            </m:r>
+          </m:e>
+        </m:d>
+        <m:r>
+          <w:rPr>
+            <w:rFonts w:ascii="Cambria Math" w:hAnsi="Cambria Math"/>
+            <w:sz w:val="28"/>
+            <w:szCs w:val="28"/>
+            <w:lang w:val="en-US"/>
+          </w:rPr>
+          <m:t>=0,2+0,1+0,4+0,3=1</m:t>
+        </m:r>
+      </m:oMath>
+      <w:r>
+        <w:rPr>
+          <w:sz w:val="28"/>
+          <w:szCs w:val="28"/>
+          <w:lang w:val="en-US"/>
+        </w:rPr>
+        <w:t xml:space="preserve"> </w:t>
+      </w:r>
+    </w:p>
+    <w:p>
+      <w:pPr>
+        <w:spacing w:line="360" w:lineRule="auto"/>
+        <w:jc w:val="center"/>
+        <w:rPr>
+          <w:sz w:val="28"/>
+          <w:szCs w:val="28"/>
+          <w:lang w:val="en-US"/>
+        </w:rPr>
+      </w:pPr>
+      <m:oMathPara>
+        <m:oMathParaPr>
+          <m:jc m:val="left"/>
+        </m:oMathParaPr>
+        <m:oMath>
+          <m:r>
+            <w:rPr>
+              <w:rFonts w:ascii="Cambria Math" w:hAnsi="Cambria Math"/>
+              <w:sz w:val="28"/>
+              <w:szCs w:val="28"/>
+              <w:lang w:val="en-US"/>
+            </w:rPr>
+            <m:t>F</m:t>
+          </m:r>
+          <m:d>
+            <m:dPr>
+              <m:ctrlPr>
+                <w:rPr>
+                  <w:rFonts w:ascii="Cambria Math" w:hAnsi="Cambria Math"/>
+                  <w:i/>
+                  <w:sz w:val="28"/>
+                  <w:szCs w:val="28"/>
+                  <w:lang w:val="en-US"/>
+                </w:rPr>
+              </m:ctrlPr>
+            </m:dPr>
+            <m:e>
+              <m:r>
+                <w:rPr>
+                  <w:rFonts w:ascii="Cambria Math" w:hAnsi="Cambria Math"/>
+                  <w:sz w:val="28"/>
+                  <w:szCs w:val="28"/>
+                  <w:lang w:val="en-US"/>
+                </w:rPr>
+                <m:t>x</m:t>
+              </m:r>
+            </m:e>
+          </m:d>
+          <m:r>
+            <w:rPr>
+              <w:rFonts w:ascii="Cambria Math" w:hAnsi="Cambria Math"/>
+              <w:sz w:val="28"/>
+              <w:szCs w:val="28"/>
+              <w:lang w:val="en-US"/>
+            </w:rPr>
+            <m:t>=</m:t>
+          </m:r>
+          <m:d>
+            <m:dPr>
+              <m:begChr m:val="{"/>
+              <m:endChr m:val=""/>
+              <m:ctrlPr>
+                <w:rPr>
+                  <w:rFonts w:ascii="Cambria Math" w:hAnsi="Cambria Math"/>
+                  <w:i/>
+                  <w:sz w:val="28"/>
+                  <w:szCs w:val="28"/>
+                  <w:lang w:val="en-US"/>
+                </w:rPr>
+              </m:ctrlPr>
+            </m:dPr>
+            <m:e>
+              <m:m>
+                <m:mPr>
+                  <m:mcs>
+                    <m:mc>
+                      <m:mcPr>
+                        <m:count m:val="1"/>
+                        <m:mcJc m:val="center"/>
+                      </m:mcPr>
+                    </m:mc>
+                  </m:mcs>
+                  <m:ctrlPr>
+                    <w:rPr>
+                      <w:rFonts w:ascii="Cambria Math" w:hAnsi="Cambria Math"/>
+                      <w:i/>
+                      <w:sz w:val="28"/>
+                      <w:szCs w:val="28"/>
+                      <w:lang w:val="en-US"/>
+                    </w:rPr>
+                  </m:ctrlPr>
+                </m:mPr>
+                <m:mr>
+                  <m:e>
+                    <m:m>
+                      <m:mPr>
+                        <m:mcs>
+                          <m:mc>
+                            <m:mcPr>
+                              <m:count m:val="1"/>
+                              <m:mcJc m:val="center"/>
+                            </m:mcPr>
+                          </m:mc>
+                        </m:mcs>
+                        <m:ctrlPr>
+                          <w:rPr>
+                            <w:rFonts w:ascii="Cambria Math" w:hAnsi="Cambria Math"/>
+                            <w:i/>
+                            <w:sz w:val="28"/>
+                            <w:szCs w:val="28"/>
+                            <w:lang w:val="en-US"/>
+                          </w:rPr>
+                        </m:ctrlPr>
+                      </m:mPr>
+                      <m:mr>
+                        <m:e>
+                          <m:r>
+                            <w:rPr>
+                              <w:rFonts w:ascii="Cambria Math" w:hAnsi="Cambria Math"/>
+                              <w:sz w:val="28"/>
+                              <w:szCs w:val="28"/>
+                              <w:lang w:val="en-US"/>
+                            </w:rPr>
+                            <m:t xml:space="preserve">0; </m:t>
+                          </m:r>
+                          <m:r>
+                            <w:rPr>
+                              <w:rFonts w:ascii="Cambria Math" w:hAnsi="Cambria Math"/>
+                              <w:sz w:val="28"/>
+                              <w:szCs w:val="28"/>
+                            </w:rPr>
+                            <m:t>если</m:t>
+                          </m:r>
+                          <m:r>
+                            <w:rPr>
+                              <w:rFonts w:ascii="Cambria Math" w:hAnsi="Cambria Math"/>
+                              <w:sz w:val="28"/>
+                              <w:szCs w:val="28"/>
+                              <w:lang w:val="en-US"/>
+                            </w:rPr>
+                            <m:t xml:space="preserve"> </m:t>
+                          </m:r>
+                          <m:r>
+                            <w:rPr>
+                              <w:rFonts w:ascii="Cambria Math" w:hAnsi="Cambria Math"/>
+                              <w:sz w:val="28"/>
+                              <w:szCs w:val="28"/>
+                              <w:lang w:val="en-US"/>
+                            </w:rPr>
+                            <m:t>x≤3</m:t>
+                          </m:r>
+                        </m:e>
+                      </m:mr>
+                      <m:mr>
+                        <m:e>
+                          <m:r>
+                            <w:rPr>
+                              <w:rFonts w:ascii="Cambria Math" w:hAnsi="Cambria Math"/>
+                              <w:sz w:val="28"/>
+                              <w:szCs w:val="28"/>
+                              <w:lang w:val="en-US"/>
+                            </w:rPr>
+                            <m:t xml:space="preserve">0,2; </m:t>
+                          </m:r>
+                          <m:r>
+                            <w:rPr>
+                              <w:rFonts w:ascii="Cambria Math" w:hAnsi="Cambria Math"/>
+                              <w:sz w:val="28"/>
+                              <w:szCs w:val="28"/>
+                            </w:rPr>
+                            <m:t>если</m:t>
+                          </m:r>
+                          <m:r>
+                            <w:rPr>
+                              <w:rFonts w:ascii="Cambria Math" w:hAnsi="Cambria Math"/>
+                              <w:sz w:val="28"/>
+                              <w:szCs w:val="28"/>
+                              <w:lang w:val="en-US"/>
+                            </w:rPr>
+                            <m:t xml:space="preserve"> </m:t>
+                          </m:r>
+                          <m:r>
+                            <w:rPr>
+                              <w:rFonts w:ascii="Cambria Math" w:hAnsi="Cambria Math"/>
+                              <w:sz w:val="28"/>
+                              <w:szCs w:val="28"/>
+                              <w:lang w:val="en-US"/>
+                            </w:rPr>
+                            <m:t>3&lt;</m:t>
+                          </m:r>
+                          <m:r>
+                            <w:rPr>
+                              <w:rFonts w:ascii="Cambria Math" w:hAnsi="Cambria Math"/>
+                              <w:sz w:val="28"/>
+                              <w:szCs w:val="28"/>
+                              <w:lang w:val="en-US"/>
+                            </w:rPr>
+                            <m:t>x≤</m:t>
+                          </m:r>
+                          <m:r>
+                            <w:rPr>
+                              <w:rFonts w:ascii="Cambria Math" w:hAnsi="Cambria Math"/>
+                              <w:sz w:val="28"/>
+                              <w:szCs w:val="28"/>
+                              <w:lang w:val="en-US"/>
+                            </w:rPr>
+                            <m:t>4</m:t>
+                          </m:r>
+                        </m:e>
+                      </m:mr>
+                    </m:m>
+                  </m:e>
+                </m:mr>
+                <m:mr>
+                  <m:e>
+                    <m:r>
+                      <w:rPr>
+                        <w:rFonts w:ascii="Cambria Math" w:hAnsi="Cambria Math"/>
+                        <w:sz w:val="28"/>
+                        <w:szCs w:val="28"/>
+                        <w:lang w:val="en-US"/>
+                      </w:rPr>
+                      <m:t xml:space="preserve">0,3;если </m:t>
+                    </m:r>
+                    <m:r>
+                      <w:rPr>
+                        <w:rFonts w:ascii="Cambria Math" w:hAnsi="Cambria Math"/>
+                        <w:sz w:val="28"/>
+                        <w:szCs w:val="28"/>
+                        <w:lang w:val="en-US"/>
+                      </w:rPr>
+                      <m:t>4&lt;</m:t>
+                    </m:r>
+                    <m:r>
+                      <w:rPr>
+                        <w:rFonts w:ascii="Cambria Math" w:hAnsi="Cambria Math"/>
+                        <w:sz w:val="28"/>
+                        <w:szCs w:val="28"/>
+                        <w:lang w:val="en-US"/>
+                      </w:rPr>
+                      <m:t>x≤</m:t>
+                    </m:r>
+                    <m:r>
+                      <w:rPr>
+                        <w:rFonts w:ascii="Cambria Math" w:hAnsi="Cambria Math"/>
+                        <w:sz w:val="28"/>
+                        <w:szCs w:val="28"/>
+                        <w:lang w:val="en-US"/>
+                      </w:rPr>
+                      <m:t>7</m:t>
+                    </m:r>
+                  </m:e>
+                </m:mr>
+                <m:mr>
+                  <m:e>
+                    <m:m>
+                      <m:mPr>
+                        <m:mcs>
+                          <m:mc>
+                            <m:mcPr>
+                              <m:count m:val="1"/>
+                              <m:mcJc m:val="center"/>
+                            </m:mcPr>
+                          </m:mc>
+                        </m:mcs>
+                        <m:ctrlPr>
+                          <w:rPr>
+                            <w:rFonts w:ascii="Cambria Math" w:hAnsi="Cambria Math"/>
+                            <w:i/>
+                            <w:sz w:val="28"/>
+                            <w:szCs w:val="28"/>
+                            <w:lang w:val="en-US"/>
+                          </w:rPr>
+                        </m:ctrlPr>
+                      </m:mPr>
+                      <m:mr>
+                        <m:e>
+                          <m:r>
+                            <w:rPr>
+                              <w:rFonts w:ascii="Cambria Math" w:hAnsi="Cambria Math"/>
+                              <w:sz w:val="28"/>
+                              <w:szCs w:val="28"/>
+                              <w:lang w:val="en-US"/>
+                            </w:rPr>
+                            <m:t xml:space="preserve">0,7;если </m:t>
+                          </m:r>
+                          <m:r>
+                            <w:rPr>
+                              <w:rFonts w:ascii="Cambria Math" w:hAnsi="Cambria Math"/>
+                              <w:sz w:val="28"/>
+                              <w:szCs w:val="28"/>
+                              <w:lang w:val="en-US"/>
+                            </w:rPr>
+                            <m:t>7&lt;</m:t>
+                          </m:r>
+                          <m:r>
+                            <w:rPr>
+                              <w:rFonts w:ascii="Cambria Math" w:hAnsi="Cambria Math"/>
+                              <w:sz w:val="28"/>
+                              <w:szCs w:val="28"/>
+                              <w:lang w:val="en-US"/>
+                            </w:rPr>
+                            <m:t>x≤</m:t>
+                          </m:r>
+                          <m:r>
+                            <w:rPr>
+                              <w:rFonts w:ascii="Cambria Math" w:hAnsi="Cambria Math"/>
+                              <w:sz w:val="28"/>
+                              <w:szCs w:val="28"/>
+                              <w:lang w:val="en-US"/>
+                            </w:rPr>
+                            <m:t>10</m:t>
+                          </m:r>
+                        </m:e>
+                      </m:mr>
+                      <m:mr>
+                        <m:e>
+                          <m:r>
+                            <w:rPr>
+                              <w:rFonts w:ascii="Cambria Math" w:hAnsi="Cambria Math"/>
+                              <w:sz w:val="28"/>
+                              <w:szCs w:val="28"/>
+                              <w:lang w:val="en-US"/>
+                            </w:rPr>
+                            <m:t>1;</m:t>
+                          </m:r>
+                          <m:r>
+                            <w:rPr>
+                              <w:rFonts w:ascii="Cambria Math" w:hAnsi="Cambria Math"/>
+                              <w:sz w:val="28"/>
+                              <w:szCs w:val="28"/>
+                            </w:rPr>
+                            <w:tab/>
+                          </m:r>
+                          <m:r>
+                            <w:rPr>
+                              <w:rFonts w:ascii="Cambria Math" w:hAnsi="Cambria Math"/>
+                              <w:sz w:val="28"/>
+                              <w:szCs w:val="28"/>
+                              <w:lang w:val="en-US"/>
+                            </w:rPr>
+                            <m:t xml:space="preserve">если </m:t>
+                          </m:r>
+                          <m:r>
+                            <w:rPr>
+                              <w:rFonts w:ascii="Cambria Math" w:hAnsi="Cambria Math"/>
+                              <w:sz w:val="28"/>
+                              <w:szCs w:val="28"/>
+                              <w:lang w:val="en-US"/>
+                            </w:rPr>
+                            <m:t>10&lt;</m:t>
+                          </m:r>
+                          <m:r>
+                            <w:rPr>
+                              <w:rFonts w:ascii="Cambria Math" w:hAnsi="Cambria Math"/>
+                              <w:sz w:val="28"/>
+                              <w:szCs w:val="28"/>
+                            </w:rPr>
+                            <m:t>x</m:t>
+                          </m:r>
+                        </m:e>
+                      </m:mr>
+                    </m:m>
+                  </m:e>
+                </m:mr>
+              </m:m>
+            </m:e>
+          </m:d>
+        </m:oMath>
+      </m:oMathPara>
+    </w:p>
+    <w:p>
+      <w:pPr>
+        <w:spacing w:line="360" w:lineRule="auto"/>
+        <w:rPr>
+          <w:sz w:val="28"/>
+          <w:szCs w:val="28"/>
+          <w:lang w:val="en-US"/>
+        </w:rPr>
+      </w:pPr>
+    </w:p>
+    <w:p>
+      <w:pPr>
+        <w:spacing w:line="360" w:lineRule="auto"/>
+        <w:rPr>
+          <w:sz w:val="28"/>
+          <w:szCs w:val="28"/>
+          <w:lang w:val="en-US"/>
+        </w:rPr>
+      </w:pPr>
+    </w:p>
+    <w:p>
+      <w:pPr>
+        <w:spacing w:line="360" w:lineRule="auto"/>
+        <w:rPr>
+          <w:sz w:val="28"/>
+          <w:szCs w:val="28"/>
+          <w:lang w:val="en-US"/>
+        </w:rPr>
+      </w:pPr>
+      <w:r>
+        <w:rPr>
+          <w:noProof/>
+          <w:sz w:val="28"/>
+          <w:szCs w:val="28"/>
+        </w:rPr>
+        <w:lastRenderedPageBreak/>
+        <w:drawing>
+          <wp:inline distT="0" distB="0" distL="0" distR="0">
+            <wp:extent cx="5486400" cy="3200400"/>
+            <wp:effectExtent l="19050" t="0" r="19050" b="0"/>
+            <wp:docPr id="4" name="Диаграмма 3"/>
+            <wp:cNvGraphicFramePr/>
+            <a:graphic xmlns:a="http://schemas.openxmlformats.org/drawingml/2006/main">
+              <a:graphicData uri="http://schemas.openxmlformats.org/drawingml/2006/chart">
+                <c:chart xmlns:c="http://schemas.openxmlformats.org/drawingml/2006/chart" xmlns:r="http://schemas.openxmlformats.org/officeDocument/2006/relationships" r:id="rId6"/>
+              </a:graphicData>
+            </a:graphic>
+          </wp:inline>
+        </w:drawing>
+      </w:r>
+    </w:p>
+    <w:p>
+      <w:pPr>
+        <w:spacing w:line="360" w:lineRule="auto"/>
+        <w:rPr>
+          <w:sz w:val="28"/>
+          <w:szCs w:val="28"/>
+          <w:lang w:val="en-US"/>
+        </w:rPr>
+      </w:pPr>
+    </w:p>
+    <w:p>
+      <w:pPr>
+        <w:spacing w:line="360" w:lineRule="auto"/>
+        <w:rPr>
+          <w:sz w:val="28"/>
+          <w:szCs w:val="28"/>
+          <w:lang w:val="en-US"/>
+        </w:rPr>
+      </w:pPr>
+    </w:p>
+    <w:p>
+      <w:pPr>
+        <w:spacing w:line="360" w:lineRule="auto"/>
+        <w:rPr>
+          <w:sz w:val="28"/>
+          <w:szCs w:val="28"/>
+          <w:lang w:val="en-US"/>
+        </w:rPr>
+      </w:pPr>
+    </w:p>
+    <w:p>
+      <w:pPr>
+        <w:spacing w:line="360" w:lineRule="auto"/>
+        <w:rPr>
+          <w:sz w:val="28"/>
+          <w:szCs w:val="28"/>
+          <w:lang w:val="en-US"/>
+        </w:rPr>
+      </w:pPr>
+    </w:p>
+    <w:p>
+      <w:pPr>
+        <w:spacing w:line="360" w:lineRule="auto"/>
+        <w:rPr>
+          <w:sz w:val="28"/>
+          <w:szCs w:val="28"/>
+          <w:lang w:val="en-US"/>
+        </w:rPr>
+      </w:pPr>
+    </w:p>
+    <w:p>
+      <w:pPr>
+        <w:spacing w:line="360" w:lineRule="auto"/>
+        <w:rPr>
+          <w:sz w:val="28"/>
+          <w:szCs w:val="28"/>
+          <w:lang w:val="en-US"/>
+        </w:rPr>
+      </w:pPr>
+    </w:p>
+    <w:p>
+      <w:pPr>
+        <w:spacing w:line="360" w:lineRule="auto"/>
+        <w:rPr>
+          <w:sz w:val="28"/>
+          <w:szCs w:val="28"/>
+          <w:lang w:val="en-US"/>
+        </w:rPr>
+      </w:pPr>
+    </w:p>
+    <w:p>
+      <w:pPr>
+        <w:spacing w:line="360" w:lineRule="auto"/>
+        <w:rPr>
+          <w:sz w:val="28"/>
+          <w:szCs w:val="28"/>
+          <w:lang w:val="en-US"/>
+        </w:rPr>
+      </w:pPr>
+    </w:p>
+    <w:p>
+      <w:pPr>
+        <w:spacing w:line="360" w:lineRule="auto"/>
+        <w:rPr>
+          <w:sz w:val="28"/>
+          <w:szCs w:val="28"/>
+          <w:lang w:val="en-US"/>
+        </w:rPr>
+      </w:pPr>
+      <w:r>
+        <w:rPr>
+          <w:sz w:val="28"/>
+          <w:szCs w:val="28"/>
+          <w:lang w:val="en-US"/>
         </w:rPr>
         <w:br w:type="page"/>
       </w:r>
@@ -18479,6 +19621,678 @@
           <w:szCs w:val="28"/>
         </w:rPr>
       </w:pPr>
+      <m:oMath>
+        <m:r>
+          <w:rPr>
+            <w:rFonts w:ascii="Cambria Math" w:hAnsi="Cambria Math"/>
+            <w:sz w:val="28"/>
+            <w:szCs w:val="28"/>
+          </w:rPr>
+          <m:t>F</m:t>
+        </m:r>
+        <m:d>
+          <m:dPr>
+            <m:ctrlPr>
+              <w:rPr>
+                <w:rFonts w:ascii="Cambria Math" w:hAnsi="Cambria Math"/>
+                <w:i/>
+                <w:sz w:val="28"/>
+                <w:szCs w:val="28"/>
+              </w:rPr>
+            </m:ctrlPr>
+          </m:dPr>
+          <m:e>
+            <m:r>
+              <w:rPr>
+                <w:rFonts w:ascii="Cambria Math" w:hAnsi="Cambria Math"/>
+                <w:sz w:val="28"/>
+                <w:szCs w:val="28"/>
+              </w:rPr>
+              <m:t>x</m:t>
+            </m:r>
+          </m:e>
+        </m:d>
+        <m:r>
+          <w:rPr>
+            <w:rFonts w:ascii="Cambria Math" w:hAnsi="Cambria Math"/>
+            <w:sz w:val="28"/>
+            <w:szCs w:val="28"/>
+          </w:rPr>
+          <m:t>=</m:t>
+        </m:r>
+        <m:nary>
+          <m:naryPr>
+            <m:limLoc m:val="undOvr"/>
+            <m:ctrlPr>
+              <w:rPr>
+                <w:rFonts w:ascii="Cambria Math" w:hAnsi="Cambria Math"/>
+                <w:i/>
+                <w:sz w:val="28"/>
+                <w:szCs w:val="28"/>
+              </w:rPr>
+            </m:ctrlPr>
+          </m:naryPr>
+          <m:sub>
+            <m:r>
+              <w:rPr>
+                <w:rFonts w:ascii="Cambria Math" w:hAnsi="Cambria Math"/>
+                <w:sz w:val="28"/>
+                <w:szCs w:val="28"/>
+              </w:rPr>
+              <m:t>-∞</m:t>
+            </m:r>
+          </m:sub>
+          <m:sup>
+            <m:r>
+              <w:rPr>
+                <w:rFonts w:ascii="Cambria Math" w:hAnsi="Cambria Math"/>
+                <w:sz w:val="28"/>
+                <w:szCs w:val="28"/>
+              </w:rPr>
+              <m:t>x</m:t>
+            </m:r>
+          </m:sup>
+          <m:e>
+            <m:r>
+              <w:rPr>
+                <w:rFonts w:ascii="Cambria Math" w:hAnsi="Cambria Math"/>
+                <w:sz w:val="28"/>
+                <w:szCs w:val="28"/>
+              </w:rPr>
+              <m:t>f</m:t>
+            </m:r>
+            <m:d>
+              <m:dPr>
+                <m:ctrlPr>
+                  <w:rPr>
+                    <w:rFonts w:ascii="Cambria Math" w:hAnsi="Cambria Math"/>
+                    <w:i/>
+                    <w:sz w:val="28"/>
+                    <w:szCs w:val="28"/>
+                  </w:rPr>
+                </m:ctrlPr>
+              </m:dPr>
+              <m:e>
+                <m:r>
+                  <w:rPr>
+                    <w:rFonts w:ascii="Cambria Math" w:hAnsi="Cambria Math"/>
+                    <w:sz w:val="28"/>
+                    <w:szCs w:val="28"/>
+                  </w:rPr>
+                  <m:t>x</m:t>
+                </m:r>
+              </m:e>
+            </m:d>
+            <m:r>
+              <w:rPr>
+                <w:rFonts w:ascii="Cambria Math" w:hAnsi="Cambria Math"/>
+                <w:sz w:val="28"/>
+                <w:szCs w:val="28"/>
+              </w:rPr>
+              <m:t>dx</m:t>
+            </m:r>
+          </m:e>
+        </m:nary>
+      </m:oMath>
+      <w:r>
+        <w:rPr>
+          <w:sz w:val="28"/>
+          <w:szCs w:val="28"/>
+        </w:rPr>
+        <w:t xml:space="preserve"> </w:t>
+      </w:r>
+    </w:p>
+    <w:p>
+      <w:pPr>
+        <w:spacing w:line="360" w:lineRule="auto"/>
+        <w:rPr>
+          <w:sz w:val="28"/>
+          <w:szCs w:val="28"/>
+          <w:lang w:val="en-US"/>
+        </w:rPr>
+      </w:pPr>
+      <w:r>
+        <w:rPr>
+          <w:sz w:val="28"/>
+          <w:szCs w:val="28"/>
+        </w:rPr>
+        <w:t xml:space="preserve">если </w:t>
+      </w:r>
+      <m:oMath>
+        <m:r>
+          <w:rPr>
+            <w:rFonts w:ascii="Cambria Math" w:hAnsi="Cambria Math"/>
+            <w:sz w:val="28"/>
+            <w:szCs w:val="28"/>
+          </w:rPr>
+          <m:t>x≤1</m:t>
+        </m:r>
+      </m:oMath>
+      <w:r>
+        <w:rPr>
+          <w:sz w:val="28"/>
+          <w:szCs w:val="28"/>
+          <w:lang w:val="en-US"/>
+        </w:rPr>
+        <w:t xml:space="preserve">, </w:t>
+      </w:r>
+      <w:r>
+        <w:rPr>
+          <w:sz w:val="28"/>
+          <w:szCs w:val="28"/>
+        </w:rPr>
+        <w:t xml:space="preserve">то </w:t>
+      </w:r>
+      <m:oMath>
+        <m:r>
+          <w:rPr>
+            <w:rFonts w:ascii="Cambria Math" w:hAnsi="Cambria Math"/>
+            <w:sz w:val="28"/>
+            <w:szCs w:val="28"/>
+          </w:rPr>
+          <m:t>F</m:t>
+        </m:r>
+        <m:d>
+          <m:dPr>
+            <m:ctrlPr>
+              <w:rPr>
+                <w:rFonts w:ascii="Cambria Math" w:hAnsi="Cambria Math"/>
+                <w:i/>
+                <w:sz w:val="28"/>
+                <w:szCs w:val="28"/>
+              </w:rPr>
+            </m:ctrlPr>
+          </m:dPr>
+          <m:e>
+            <m:r>
+              <w:rPr>
+                <w:rFonts w:ascii="Cambria Math" w:hAnsi="Cambria Math"/>
+                <w:sz w:val="28"/>
+                <w:szCs w:val="28"/>
+              </w:rPr>
+              <m:t>x</m:t>
+            </m:r>
+          </m:e>
+        </m:d>
+        <m:r>
+          <w:rPr>
+            <w:rFonts w:ascii="Cambria Math" w:hAnsi="Cambria Math"/>
+            <w:sz w:val="28"/>
+            <w:szCs w:val="28"/>
+          </w:rPr>
+          <m:t>=</m:t>
+        </m:r>
+        <m:nary>
+          <m:naryPr>
+            <m:limLoc m:val="undOvr"/>
+            <m:ctrlPr>
+              <w:rPr>
+                <w:rFonts w:ascii="Cambria Math" w:hAnsi="Cambria Math"/>
+                <w:i/>
+                <w:sz w:val="28"/>
+                <w:szCs w:val="28"/>
+              </w:rPr>
+            </m:ctrlPr>
+          </m:naryPr>
+          <m:sub>
+            <m:r>
+              <w:rPr>
+                <w:rFonts w:ascii="Cambria Math" w:hAnsi="Cambria Math"/>
+                <w:sz w:val="28"/>
+                <w:szCs w:val="28"/>
+              </w:rPr>
+              <m:t>-∞</m:t>
+            </m:r>
+          </m:sub>
+          <m:sup>
+            <m:r>
+              <w:rPr>
+                <w:rFonts w:ascii="Cambria Math" w:hAnsi="Cambria Math"/>
+                <w:sz w:val="28"/>
+                <w:szCs w:val="28"/>
+              </w:rPr>
+              <m:t>x</m:t>
+            </m:r>
+          </m:sup>
+          <m:e>
+            <m:r>
+              <w:rPr>
+                <w:rFonts w:ascii="Cambria Math" w:hAnsi="Cambria Math"/>
+                <w:sz w:val="28"/>
+                <w:szCs w:val="28"/>
+              </w:rPr>
+              <m:t>0</m:t>
+            </m:r>
+          </m:e>
+        </m:nary>
+        <m:r>
+          <w:rPr>
+            <w:rFonts w:ascii="Cambria Math" w:hAnsi="Cambria Math"/>
+            <w:sz w:val="28"/>
+            <w:szCs w:val="28"/>
+          </w:rPr>
+          <m:t>dx=0</m:t>
+        </m:r>
+      </m:oMath>
+    </w:p>
+    <w:p>
+      <w:pPr>
+        <w:spacing w:line="360" w:lineRule="auto"/>
+        <w:rPr>
+          <w:i/>
+          <w:sz w:val="28"/>
+          <w:szCs w:val="28"/>
+          <w:lang w:val="en-US"/>
+        </w:rPr>
+      </w:pPr>
+      <w:r>
+        <w:rPr>
+          <w:sz w:val="28"/>
+          <w:szCs w:val="28"/>
+        </w:rPr>
+        <w:t xml:space="preserve">если </w:t>
+      </w:r>
+      <m:oMath>
+        <m:r>
+          <w:rPr>
+            <w:rFonts w:ascii="Cambria Math" w:hAnsi="Cambria Math"/>
+            <w:sz w:val="28"/>
+            <w:szCs w:val="28"/>
+          </w:rPr>
+          <m:t>1&lt;x≤2</m:t>
+        </m:r>
+      </m:oMath>
+      <w:r>
+        <w:rPr>
+          <w:sz w:val="28"/>
+          <w:szCs w:val="28"/>
+          <w:lang w:val="en-US"/>
+        </w:rPr>
+        <w:t xml:space="preserve">, </w:t>
+      </w:r>
+      <w:r>
+        <w:rPr>
+          <w:sz w:val="28"/>
+          <w:szCs w:val="28"/>
+        </w:rPr>
+        <w:t xml:space="preserve">то </w:t>
+      </w:r>
+      <m:oMath>
+        <m:r>
+          <w:rPr>
+            <w:rFonts w:ascii="Cambria Math" w:hAnsi="Cambria Math"/>
+            <w:sz w:val="28"/>
+            <w:szCs w:val="28"/>
+          </w:rPr>
+          <m:t>F</m:t>
+        </m:r>
+        <m:d>
+          <m:dPr>
+            <m:ctrlPr>
+              <w:rPr>
+                <w:rFonts w:ascii="Cambria Math" w:hAnsi="Cambria Math"/>
+                <w:i/>
+                <w:sz w:val="28"/>
+                <w:szCs w:val="28"/>
+              </w:rPr>
+            </m:ctrlPr>
+          </m:dPr>
+          <m:e>
+            <m:r>
+              <w:rPr>
+                <w:rFonts w:ascii="Cambria Math" w:hAnsi="Cambria Math"/>
+                <w:sz w:val="28"/>
+                <w:szCs w:val="28"/>
+              </w:rPr>
+              <m:t>x</m:t>
+            </m:r>
+          </m:e>
+        </m:d>
+        <m:r>
+          <w:rPr>
+            <w:rFonts w:ascii="Cambria Math" w:hAnsi="Cambria Math"/>
+            <w:sz w:val="28"/>
+            <w:szCs w:val="28"/>
+          </w:rPr>
+          <m:t>=</m:t>
+        </m:r>
+        <m:nary>
+          <m:naryPr>
+            <m:limLoc m:val="undOvr"/>
+            <m:ctrlPr>
+              <w:rPr>
+                <w:rFonts w:ascii="Cambria Math" w:hAnsi="Cambria Math"/>
+                <w:i/>
+                <w:sz w:val="28"/>
+                <w:szCs w:val="28"/>
+              </w:rPr>
+            </m:ctrlPr>
+          </m:naryPr>
+          <m:sub>
+            <m:r>
+              <w:rPr>
+                <w:rFonts w:ascii="Cambria Math" w:hAnsi="Cambria Math"/>
+                <w:sz w:val="28"/>
+                <w:szCs w:val="28"/>
+              </w:rPr>
+              <m:t>-∞</m:t>
+            </m:r>
+          </m:sub>
+          <m:sup>
+            <m:r>
+              <w:rPr>
+                <w:rFonts w:ascii="Cambria Math" w:hAnsi="Cambria Math"/>
+                <w:sz w:val="28"/>
+                <w:szCs w:val="28"/>
+              </w:rPr>
+              <m:t>1</m:t>
+            </m:r>
+          </m:sup>
+          <m:e>
+            <m:r>
+              <w:rPr>
+                <w:rFonts w:ascii="Cambria Math" w:hAnsi="Cambria Math"/>
+                <w:sz w:val="28"/>
+                <w:szCs w:val="28"/>
+              </w:rPr>
+              <m:t>0</m:t>
+            </m:r>
+          </m:e>
+        </m:nary>
+        <m:r>
+          <w:rPr>
+            <w:rFonts w:ascii="Cambria Math" w:hAnsi="Cambria Math"/>
+            <w:sz w:val="28"/>
+            <w:szCs w:val="28"/>
+          </w:rPr>
+          <m:t>dx+</m:t>
+        </m:r>
+        <m:nary>
+          <m:naryPr>
+            <m:limLoc m:val="undOvr"/>
+            <m:ctrlPr>
+              <w:rPr>
+                <w:rFonts w:ascii="Cambria Math" w:hAnsi="Cambria Math"/>
+                <w:i/>
+                <w:sz w:val="28"/>
+                <w:szCs w:val="28"/>
+              </w:rPr>
+            </m:ctrlPr>
+          </m:naryPr>
+          <m:sub>
+            <m:r>
+              <w:rPr>
+                <w:rFonts w:ascii="Cambria Math" w:hAnsi="Cambria Math"/>
+                <w:sz w:val="28"/>
+                <w:szCs w:val="28"/>
+              </w:rPr>
+              <m:t>1</m:t>
+            </m:r>
+          </m:sub>
+          <m:sup>
+            <m:r>
+              <w:rPr>
+                <w:rFonts w:ascii="Cambria Math" w:hAnsi="Cambria Math"/>
+                <w:sz w:val="28"/>
+                <w:szCs w:val="28"/>
+              </w:rPr>
+              <m:t>x</m:t>
+            </m:r>
+          </m:sup>
+          <m:e>
+            <m:d>
+              <m:dPr>
+                <m:ctrlPr>
+                  <w:rPr>
+                    <w:rFonts w:ascii="Cambria Math" w:hAnsi="Cambria Math"/>
+                    <w:i/>
+                    <w:sz w:val="28"/>
+                    <w:szCs w:val="28"/>
+                  </w:rPr>
+                </m:ctrlPr>
+              </m:dPr>
+              <m:e>
+                <m:r>
+                  <w:rPr>
+                    <w:rFonts w:ascii="Cambria Math" w:hAnsi="Cambria Math"/>
+                    <w:sz w:val="28"/>
+                    <w:szCs w:val="28"/>
+                  </w:rPr>
+                  <m:t>x-</m:t>
+                </m:r>
+                <m:f>
+                  <m:fPr>
+                    <m:ctrlPr>
+                      <w:rPr>
+                        <w:rFonts w:ascii="Cambria Math" w:hAnsi="Cambria Math"/>
+                        <w:i/>
+                        <w:sz w:val="28"/>
+                        <w:szCs w:val="28"/>
+                      </w:rPr>
+                    </m:ctrlPr>
+                  </m:fPr>
+                  <m:num>
+                    <m:r>
+                      <w:rPr>
+                        <w:rFonts w:ascii="Cambria Math" w:hAnsi="Cambria Math"/>
+                        <w:sz w:val="28"/>
+                        <w:szCs w:val="28"/>
+                      </w:rPr>
+                      <m:t>1</m:t>
+                    </m:r>
+                  </m:num>
+                  <m:den>
+                    <m:r>
+                      <w:rPr>
+                        <w:rFonts w:ascii="Cambria Math" w:hAnsi="Cambria Math"/>
+                        <w:sz w:val="28"/>
+                        <w:szCs w:val="28"/>
+                      </w:rPr>
+                      <m:t>2</m:t>
+                    </m:r>
+                  </m:den>
+                </m:f>
+              </m:e>
+            </m:d>
+          </m:e>
+        </m:nary>
+        <m:r>
+          <w:rPr>
+            <w:rFonts w:ascii="Cambria Math" w:hAnsi="Cambria Math"/>
+            <w:sz w:val="28"/>
+            <w:szCs w:val="28"/>
+          </w:rPr>
+          <m:t>dx=</m:t>
+        </m:r>
+        <m:r>
+          <w:rPr>
+            <w:rFonts w:ascii="Cambria Math" w:hAnsi="Cambria Math"/>
+            <w:sz w:val="28"/>
+            <w:szCs w:val="28"/>
+          </w:rPr>
+          <m:t>0+</m:t>
+        </m:r>
+        <m:r>
+          <w:rPr>
+            <w:rFonts w:ascii="Cambria Math" w:hAnsi="Cambria Math"/>
+            <w:sz w:val="28"/>
+            <w:szCs w:val="28"/>
+          </w:rPr>
+          <m:t>(</m:t>
+        </m:r>
+        <m:f>
+          <m:fPr>
+            <m:ctrlPr>
+              <w:rPr>
+                <w:rFonts w:ascii="Cambria Math" w:hAnsi="Cambria Math"/>
+                <w:i/>
+                <w:sz w:val="28"/>
+                <w:szCs w:val="28"/>
+              </w:rPr>
+            </m:ctrlPr>
+          </m:fPr>
+          <m:num>
+            <m:sSup>
+              <m:sSupPr>
+                <m:ctrlPr>
+                  <w:rPr>
+                    <w:rFonts w:ascii="Cambria Math" w:hAnsi="Cambria Math"/>
+                    <w:i/>
+                    <w:sz w:val="28"/>
+                    <w:szCs w:val="28"/>
+                  </w:rPr>
+                </m:ctrlPr>
+              </m:sSupPr>
+              <m:e>
+                <m:r>
+                  <w:rPr>
+                    <w:rFonts w:ascii="Cambria Math" w:hAnsi="Cambria Math"/>
+                    <w:sz w:val="28"/>
+                    <w:szCs w:val="28"/>
+                  </w:rPr>
+                  <m:t>x</m:t>
+                </m:r>
+              </m:e>
+              <m:sup>
+                <m:r>
+                  <w:rPr>
+                    <w:rFonts w:ascii="Cambria Math" w:hAnsi="Cambria Math"/>
+                    <w:sz w:val="28"/>
+                    <w:szCs w:val="28"/>
+                  </w:rPr>
+                  <m:t>2</m:t>
+                </m:r>
+              </m:sup>
+            </m:sSup>
+          </m:num>
+          <m:den>
+            <m:r>
+              <w:rPr>
+                <w:rFonts w:ascii="Cambria Math" w:hAnsi="Cambria Math"/>
+                <w:sz w:val="28"/>
+                <w:szCs w:val="28"/>
+              </w:rPr>
+              <m:t>2</m:t>
+            </m:r>
+          </m:den>
+        </m:f>
+        <m:r>
+          <w:rPr>
+            <w:rFonts w:ascii="Cambria Math" w:hAnsi="Cambria Math"/>
+            <w:sz w:val="28"/>
+            <w:szCs w:val="28"/>
+          </w:rPr>
+          <m:t>-</m:t>
+        </m:r>
+        <m:f>
+          <m:fPr>
+            <m:ctrlPr>
+              <w:rPr>
+                <w:rFonts w:ascii="Cambria Math" w:hAnsi="Cambria Math"/>
+                <w:i/>
+                <w:sz w:val="28"/>
+                <w:szCs w:val="28"/>
+              </w:rPr>
+            </m:ctrlPr>
+          </m:fPr>
+          <m:num>
+            <m:r>
+              <w:rPr>
+                <w:rFonts w:ascii="Cambria Math" w:hAnsi="Cambria Math"/>
+                <w:sz w:val="28"/>
+                <w:szCs w:val="28"/>
+              </w:rPr>
+              <m:t>x</m:t>
+            </m:r>
+          </m:num>
+          <m:den>
+            <m:r>
+              <w:rPr>
+                <w:rFonts w:ascii="Cambria Math" w:hAnsi="Cambria Math"/>
+                <w:sz w:val="28"/>
+                <w:szCs w:val="28"/>
+              </w:rPr>
+              <m:t>2</m:t>
+            </m:r>
+          </m:den>
+        </m:f>
+        <m:r>
+          <w:rPr>
+            <w:rFonts w:ascii="Cambria Math" w:hAnsi="Cambria Math"/>
+            <w:sz w:val="28"/>
+            <w:szCs w:val="28"/>
+          </w:rPr>
+          <m:t>)</m:t>
+        </m:r>
+        <m:d>
+          <m:dPr>
+            <m:begChr m:val="|"/>
+            <m:endChr m:val=""/>
+            <m:ctrlPr>
+              <w:rPr>
+                <w:rFonts w:ascii="Cambria Math" w:hAnsi="Cambria Math"/>
+                <w:i/>
+                <w:sz w:val="28"/>
+                <w:szCs w:val="28"/>
+              </w:rPr>
+            </m:ctrlPr>
+          </m:dPr>
+          <m:e>
+            <m:m>
+              <m:mPr>
+                <m:mcs>
+                  <m:mc>
+                    <m:mcPr>
+                      <m:count m:val="1"/>
+                      <m:mcJc m:val="center"/>
+                    </m:mcPr>
+                  </m:mc>
+                </m:mcs>
+                <m:ctrlPr>
+                  <w:rPr>
+                    <w:rFonts w:ascii="Cambria Math" w:hAnsi="Cambria Math"/>
+                    <w:i/>
+                    <w:sz w:val="28"/>
+                    <w:szCs w:val="28"/>
+                  </w:rPr>
+                </m:ctrlPr>
+              </m:mPr>
+              <m:mr>
+                <m:e>
+                  <m:r>
+                    <w:rPr>
+                      <w:rFonts w:ascii="Cambria Math" w:hAnsi="Cambria Math"/>
+                      <w:sz w:val="28"/>
+                      <w:szCs w:val="28"/>
+                    </w:rPr>
+                    <m:t>x</m:t>
+                  </m:r>
+                </m:e>
+              </m:mr>
+              <m:mr>
+                <m:e>
+                  <m:r>
+                    <w:rPr>
+                      <w:rFonts w:ascii="Cambria Math" w:hAnsi="Cambria Math"/>
+                      <w:sz w:val="28"/>
+                      <w:szCs w:val="28"/>
+                    </w:rPr>
+                    <m:t>1</m:t>
+                  </m:r>
+                </m:e>
+              </m:mr>
+            </m:m>
+            <m:r>
+              <w:rPr>
+                <w:rFonts w:ascii="Cambria Math" w:hAnsi="Cambria Math"/>
+                <w:sz w:val="28"/>
+                <w:szCs w:val="28"/>
+              </w:rPr>
+              <m:t>=</m:t>
+            </m:r>
+          </m:e>
+        </m:d>
+      </m:oMath>
     </w:p>
     <w:p>
       <w:pPr>
@@ -20310,8 +22124,8 @@
         <c:manualLayout>
           <c:xMode val="edge"/>
           <c:yMode val="edge"/>
-          <c:x val="4.5722713864306798E-2"/>
-          <c:y val="3.5442260809590551E-2"/>
+          <c:x val="4.5722713864306833E-2"/>
+          <c:y val="3.5442260809590564E-2"/>
         </c:manualLayout>
       </c:layout>
     </c:title>
@@ -20321,9 +22135,9 @@
           <c:layoutTarget val="inner"/>
           <c:xMode val="edge"/>
           <c:yMode val="edge"/>
-          <c:x val="0.10986992776345442"/>
-          <c:y val="0.21304626032320642"/>
-          <c:w val="0.7927849394931834"/>
+          <c:x val="0.10986992776345444"/>
+          <c:y val="0.21304626032320648"/>
+          <c:w val="0.79278493949318374"/>
           <c:h val="0.62249726408869765"/>
         </c:manualLayout>
       </c:layout>
@@ -20377,7 +22191,7 @@
                 <c:formatCode>General</c:formatCode>
                 <c:ptCount val="5"/>
                 <c:pt idx="0">
-                  <c:v>0.65610000000000035</c:v>
+                  <c:v>0.65610000000000068</c:v>
                 </c:pt>
                 <c:pt idx="1">
                   <c:v>0.29160000000000008</c:v>
@@ -20386,21 +22200,21 @@
                   <c:v>4.8599999999999997E-2</c:v>
                 </c:pt>
                 <c:pt idx="3">
-                  <c:v>3.6000000000000016E-3</c:v>
+                  <c:v>3.6000000000000029E-3</c:v>
                 </c:pt>
                 <c:pt idx="4">
-                  <c:v>1.0000000000000009E-4</c:v>
+                  <c:v>1.0000000000000015E-4</c:v>
                 </c:pt>
               </c:numCache>
             </c:numRef>
           </c:val>
         </c:ser>
         <c:marker val="1"/>
-        <c:axId val="158565504"/>
-        <c:axId val="68055040"/>
+        <c:axId val="126527360"/>
+        <c:axId val="136291072"/>
       </c:lineChart>
       <c:catAx>
-        <c:axId val="158565504"/>
+        <c:axId val="126527360"/>
         <c:scaling>
           <c:orientation val="minMax"/>
         </c:scaling>
@@ -20409,14 +22223,14 @@
         <c:majorTickMark val="none"/>
         <c:minorTickMark val="cross"/>
         <c:tickLblPos val="nextTo"/>
-        <c:crossAx val="68055040"/>
+        <c:crossAx val="136291072"/>
         <c:crosses val="autoZero"/>
         <c:auto val="1"/>
         <c:lblAlgn val="ctr"/>
         <c:lblOffset val="100"/>
       </c:catAx>
       <c:valAx>
-        <c:axId val="68055040"/>
+        <c:axId val="136291072"/>
         <c:scaling>
           <c:orientation val="minMax"/>
         </c:scaling>
@@ -20448,13 +22262,13 @@
               <c:xMode val="edge"/>
               <c:yMode val="edge"/>
               <c:x val="0.92035398230088494"/>
-              <c:y val="0.77946621323961818"/>
+              <c:y val="0.77946621323961829"/>
             </c:manualLayout>
           </c:layout>
         </c:title>
         <c:numFmt formatCode="General" sourceLinked="1"/>
         <c:tickLblPos val="nextTo"/>
-        <c:crossAx val="158565504"/>
+        <c:crossAx val="126527360"/>
         <c:crosses val="autoZero"/>
         <c:crossBetween val="between"/>
       </c:valAx>
@@ -20498,9 +22312,9 @@
           <c:layoutTarget val="inner"/>
           <c:xMode val="edge"/>
           <c:yMode val="edge"/>
-          <c:x val="0.10023330417031205"/>
-          <c:y val="0.21856174228221475"/>
-          <c:w val="0.82337780694079921"/>
+          <c:x val="0.10023330417031208"/>
+          <c:y val="0.21856174228221481"/>
+          <c:w val="0.82337780694079943"/>
           <c:h val="0.56839895013123354"/>
         </c:manualLayout>
       </c:layout>
@@ -20579,11 +22393,11 @@
           </c:val>
         </c:ser>
         <c:marker val="1"/>
-        <c:axId val="116094848"/>
-        <c:axId val="116625408"/>
+        <c:axId val="136550656"/>
+        <c:axId val="138449664"/>
       </c:lineChart>
       <c:catAx>
-        <c:axId val="116094848"/>
+        <c:axId val="136550656"/>
         <c:scaling>
           <c:orientation val="minMax"/>
         </c:scaling>
@@ -20624,14 +22438,14 @@
         </c:title>
         <c:numFmt formatCode="General" sourceLinked="1"/>
         <c:tickLblPos val="nextTo"/>
-        <c:crossAx val="116625408"/>
+        <c:crossAx val="138449664"/>
         <c:crosses val="autoZero"/>
         <c:auto val="1"/>
         <c:lblAlgn val="ctr"/>
         <c:lblOffset val="100"/>
       </c:catAx>
       <c:valAx>
-        <c:axId val="116625408"/>
+        <c:axId val="138449664"/>
         <c:scaling>
           <c:orientation val="minMax"/>
         </c:scaling>
@@ -20663,19 +22477,590 @@
               <c:xMode val="edge"/>
               <c:yMode val="edge"/>
               <c:x val="4.8611111111111112E-2"/>
-              <c:y val="2.3543932008498929E-3"/>
+              <c:y val="2.3543932008498938E-3"/>
             </c:manualLayout>
           </c:layout>
         </c:title>
         <c:numFmt formatCode="General" sourceLinked="1"/>
         <c:tickLblPos val="nextTo"/>
-        <c:crossAx val="116094848"/>
+        <c:crossAx val="136550656"/>
         <c:crosses val="autoZero"/>
         <c:crossBetween val="between"/>
       </c:valAx>
     </c:plotArea>
     <c:plotVisOnly val="1"/>
     <c:dispBlanksAs val="span"/>
+  </c:chart>
+  <c:externalData r:id="rId1"/>
+</c:chartSpace>
+</file>
+
+<file path=word/charts/chart3.xml><?xml version="1.0" encoding="utf-8"?>
+<c:chartSpace xmlns:c="http://schemas.openxmlformats.org/drawingml/2006/chart" xmlns:a="http://schemas.openxmlformats.org/drawingml/2006/main" xmlns:r="http://schemas.openxmlformats.org/officeDocument/2006/relationships">
+  <c:date1904 val="1"/>
+  <c:lang val="ru-RU"/>
+  <c:chart>
+    <c:plotArea>
+      <c:layout>
+        <c:manualLayout>
+          <c:layoutTarget val="inner"/>
+          <c:xMode val="edge"/>
+          <c:yMode val="edge"/>
+          <c:x val="0.10074256342957134"/>
+          <c:y val="0.16707349081364831"/>
+          <c:w val="0.71641021434820662"/>
+          <c:h val="0.68514529433820803"/>
+        </c:manualLayout>
+      </c:layout>
+      <c:lineChart>
+        <c:grouping val="standard"/>
+        <c:ser>
+          <c:idx val="0"/>
+          <c:order val="0"/>
+          <c:tx>
+            <c:strRef>
+              <c:f>'Лист1'!$B$1</c:f>
+              <c:strCache>
+                <c:ptCount val="1"/>
+                <c:pt idx="0">
+                  <c:v>x⩽3</c:v>
+                </c:pt>
+              </c:strCache>
+            </c:strRef>
+          </c:tx>
+          <c:spPr>
+            <a:ln w="50800"/>
+          </c:spPr>
+          <c:marker>
+            <c:symbol val="none"/>
+          </c:marker>
+          <c:cat>
+            <c:numRef>
+              <c:f>'Лист1'!$A$2:$A$14</c:f>
+              <c:numCache>
+                <c:formatCode>General</c:formatCode>
+                <c:ptCount val="13"/>
+                <c:pt idx="0">
+                  <c:v>-1</c:v>
+                </c:pt>
+                <c:pt idx="1">
+                  <c:v>0</c:v>
+                </c:pt>
+                <c:pt idx="2">
+                  <c:v>1</c:v>
+                </c:pt>
+                <c:pt idx="3">
+                  <c:v>2</c:v>
+                </c:pt>
+                <c:pt idx="4">
+                  <c:v>3</c:v>
+                </c:pt>
+                <c:pt idx="5">
+                  <c:v>4</c:v>
+                </c:pt>
+                <c:pt idx="6">
+                  <c:v>5</c:v>
+                </c:pt>
+                <c:pt idx="7">
+                  <c:v>6</c:v>
+                </c:pt>
+                <c:pt idx="8">
+                  <c:v>7</c:v>
+                </c:pt>
+                <c:pt idx="9">
+                  <c:v>8</c:v>
+                </c:pt>
+                <c:pt idx="10">
+                  <c:v>9</c:v>
+                </c:pt>
+                <c:pt idx="11">
+                  <c:v>10</c:v>
+                </c:pt>
+                <c:pt idx="12">
+                  <c:v>11</c:v>
+                </c:pt>
+              </c:numCache>
+            </c:numRef>
+          </c:cat>
+          <c:val>
+            <c:numRef>
+              <c:f>'Лист1'!$B$2:$B$14</c:f>
+              <c:numCache>
+                <c:formatCode>General</c:formatCode>
+                <c:ptCount val="13"/>
+                <c:pt idx="0">
+                  <c:v>0</c:v>
+                </c:pt>
+                <c:pt idx="1">
+                  <c:v>0</c:v>
+                </c:pt>
+                <c:pt idx="2">
+                  <c:v>0</c:v>
+                </c:pt>
+                <c:pt idx="3">
+                  <c:v>0</c:v>
+                </c:pt>
+                <c:pt idx="4">
+                  <c:v>0</c:v>
+                </c:pt>
+              </c:numCache>
+            </c:numRef>
+          </c:val>
+        </c:ser>
+        <c:ser>
+          <c:idx val="1"/>
+          <c:order val="1"/>
+          <c:tx>
+            <c:strRef>
+              <c:f>'Лист1'!$C$1</c:f>
+              <c:strCache>
+                <c:ptCount val="1"/>
+                <c:pt idx="0">
+                  <c:v>3&lt;x⩽4</c:v>
+                </c:pt>
+              </c:strCache>
+            </c:strRef>
+          </c:tx>
+          <c:spPr>
+            <a:ln w="50800"/>
+          </c:spPr>
+          <c:marker>
+            <c:symbol val="none"/>
+          </c:marker>
+          <c:cat>
+            <c:numRef>
+              <c:f>'Лист1'!$A$2:$A$14</c:f>
+              <c:numCache>
+                <c:formatCode>General</c:formatCode>
+                <c:ptCount val="13"/>
+                <c:pt idx="0">
+                  <c:v>-1</c:v>
+                </c:pt>
+                <c:pt idx="1">
+                  <c:v>0</c:v>
+                </c:pt>
+                <c:pt idx="2">
+                  <c:v>1</c:v>
+                </c:pt>
+                <c:pt idx="3">
+                  <c:v>2</c:v>
+                </c:pt>
+                <c:pt idx="4">
+                  <c:v>3</c:v>
+                </c:pt>
+                <c:pt idx="5">
+                  <c:v>4</c:v>
+                </c:pt>
+                <c:pt idx="6">
+                  <c:v>5</c:v>
+                </c:pt>
+                <c:pt idx="7">
+                  <c:v>6</c:v>
+                </c:pt>
+                <c:pt idx="8">
+                  <c:v>7</c:v>
+                </c:pt>
+                <c:pt idx="9">
+                  <c:v>8</c:v>
+                </c:pt>
+                <c:pt idx="10">
+                  <c:v>9</c:v>
+                </c:pt>
+                <c:pt idx="11">
+                  <c:v>10</c:v>
+                </c:pt>
+                <c:pt idx="12">
+                  <c:v>11</c:v>
+                </c:pt>
+              </c:numCache>
+            </c:numRef>
+          </c:cat>
+          <c:val>
+            <c:numRef>
+              <c:f>'Лист1'!$C$2:$C$14</c:f>
+              <c:numCache>
+                <c:formatCode>General</c:formatCode>
+                <c:ptCount val="13"/>
+                <c:pt idx="4">
+                  <c:v>0.2</c:v>
+                </c:pt>
+                <c:pt idx="5">
+                  <c:v>0.2</c:v>
+                </c:pt>
+              </c:numCache>
+            </c:numRef>
+          </c:val>
+        </c:ser>
+        <c:ser>
+          <c:idx val="2"/>
+          <c:order val="2"/>
+          <c:tx>
+            <c:strRef>
+              <c:f>'Лист1'!$D$1</c:f>
+              <c:strCache>
+                <c:ptCount val="1"/>
+                <c:pt idx="0">
+                  <c:v>4&lt;x⩽7</c:v>
+                </c:pt>
+              </c:strCache>
+            </c:strRef>
+          </c:tx>
+          <c:spPr>
+            <a:ln w="50800"/>
+          </c:spPr>
+          <c:marker>
+            <c:symbol val="none"/>
+          </c:marker>
+          <c:cat>
+            <c:numRef>
+              <c:f>'Лист1'!$A$2:$A$14</c:f>
+              <c:numCache>
+                <c:formatCode>General</c:formatCode>
+                <c:ptCount val="13"/>
+                <c:pt idx="0">
+                  <c:v>-1</c:v>
+                </c:pt>
+                <c:pt idx="1">
+                  <c:v>0</c:v>
+                </c:pt>
+                <c:pt idx="2">
+                  <c:v>1</c:v>
+                </c:pt>
+                <c:pt idx="3">
+                  <c:v>2</c:v>
+                </c:pt>
+                <c:pt idx="4">
+                  <c:v>3</c:v>
+                </c:pt>
+                <c:pt idx="5">
+                  <c:v>4</c:v>
+                </c:pt>
+                <c:pt idx="6">
+                  <c:v>5</c:v>
+                </c:pt>
+                <c:pt idx="7">
+                  <c:v>6</c:v>
+                </c:pt>
+                <c:pt idx="8">
+                  <c:v>7</c:v>
+                </c:pt>
+                <c:pt idx="9">
+                  <c:v>8</c:v>
+                </c:pt>
+                <c:pt idx="10">
+                  <c:v>9</c:v>
+                </c:pt>
+                <c:pt idx="11">
+                  <c:v>10</c:v>
+                </c:pt>
+                <c:pt idx="12">
+                  <c:v>11</c:v>
+                </c:pt>
+              </c:numCache>
+            </c:numRef>
+          </c:cat>
+          <c:val>
+            <c:numRef>
+              <c:f>'Лист1'!$D$2:$D$14</c:f>
+              <c:numCache>
+                <c:formatCode>General</c:formatCode>
+                <c:ptCount val="13"/>
+                <c:pt idx="5">
+                  <c:v>0.1</c:v>
+                </c:pt>
+                <c:pt idx="6">
+                  <c:v>0.1</c:v>
+                </c:pt>
+                <c:pt idx="7">
+                  <c:v>0.1</c:v>
+                </c:pt>
+                <c:pt idx="8">
+                  <c:v>0.1</c:v>
+                </c:pt>
+              </c:numCache>
+            </c:numRef>
+          </c:val>
+        </c:ser>
+        <c:ser>
+          <c:idx val="3"/>
+          <c:order val="3"/>
+          <c:tx>
+            <c:strRef>
+              <c:f>'Лист1'!$E$1</c:f>
+              <c:strCache>
+                <c:ptCount val="1"/>
+                <c:pt idx="0">
+                  <c:v>7&lt;x⩽10</c:v>
+                </c:pt>
+              </c:strCache>
+            </c:strRef>
+          </c:tx>
+          <c:spPr>
+            <a:ln w="50800"/>
+          </c:spPr>
+          <c:marker>
+            <c:symbol val="none"/>
+          </c:marker>
+          <c:cat>
+            <c:numRef>
+              <c:f>'Лист1'!$A$2:$A$14</c:f>
+              <c:numCache>
+                <c:formatCode>General</c:formatCode>
+                <c:ptCount val="13"/>
+                <c:pt idx="0">
+                  <c:v>-1</c:v>
+                </c:pt>
+                <c:pt idx="1">
+                  <c:v>0</c:v>
+                </c:pt>
+                <c:pt idx="2">
+                  <c:v>1</c:v>
+                </c:pt>
+                <c:pt idx="3">
+                  <c:v>2</c:v>
+                </c:pt>
+                <c:pt idx="4">
+                  <c:v>3</c:v>
+                </c:pt>
+                <c:pt idx="5">
+                  <c:v>4</c:v>
+                </c:pt>
+                <c:pt idx="6">
+                  <c:v>5</c:v>
+                </c:pt>
+                <c:pt idx="7">
+                  <c:v>6</c:v>
+                </c:pt>
+                <c:pt idx="8">
+                  <c:v>7</c:v>
+                </c:pt>
+                <c:pt idx="9">
+                  <c:v>8</c:v>
+                </c:pt>
+                <c:pt idx="10">
+                  <c:v>9</c:v>
+                </c:pt>
+                <c:pt idx="11">
+                  <c:v>10</c:v>
+                </c:pt>
+                <c:pt idx="12">
+                  <c:v>11</c:v>
+                </c:pt>
+              </c:numCache>
+            </c:numRef>
+          </c:cat>
+          <c:val>
+            <c:numRef>
+              <c:f>'Лист1'!$E$2:$E$14</c:f>
+              <c:numCache>
+                <c:formatCode>General</c:formatCode>
+                <c:ptCount val="13"/>
+                <c:pt idx="8">
+                  <c:v>0.4</c:v>
+                </c:pt>
+                <c:pt idx="9">
+                  <c:v>0.4</c:v>
+                </c:pt>
+                <c:pt idx="10">
+                  <c:v>0.4</c:v>
+                </c:pt>
+                <c:pt idx="11">
+                  <c:v>0.4</c:v>
+                </c:pt>
+              </c:numCache>
+            </c:numRef>
+          </c:val>
+        </c:ser>
+        <c:ser>
+          <c:idx val="4"/>
+          <c:order val="4"/>
+          <c:tx>
+            <c:strRef>
+              <c:f>'Лист1'!$F$1</c:f>
+              <c:strCache>
+                <c:ptCount val="1"/>
+                <c:pt idx="0">
+                  <c:v>10&lt;x</c:v>
+                </c:pt>
+              </c:strCache>
+            </c:strRef>
+          </c:tx>
+          <c:spPr>
+            <a:ln w="50800"/>
+          </c:spPr>
+          <c:marker>
+            <c:symbol val="none"/>
+          </c:marker>
+          <c:cat>
+            <c:numRef>
+              <c:f>'Лист1'!$A$2:$A$14</c:f>
+              <c:numCache>
+                <c:formatCode>General</c:formatCode>
+                <c:ptCount val="13"/>
+                <c:pt idx="0">
+                  <c:v>-1</c:v>
+                </c:pt>
+                <c:pt idx="1">
+                  <c:v>0</c:v>
+                </c:pt>
+                <c:pt idx="2">
+                  <c:v>1</c:v>
+                </c:pt>
+                <c:pt idx="3">
+                  <c:v>2</c:v>
+                </c:pt>
+                <c:pt idx="4">
+                  <c:v>3</c:v>
+                </c:pt>
+                <c:pt idx="5">
+                  <c:v>4</c:v>
+                </c:pt>
+                <c:pt idx="6">
+                  <c:v>5</c:v>
+                </c:pt>
+                <c:pt idx="7">
+                  <c:v>6</c:v>
+                </c:pt>
+                <c:pt idx="8">
+                  <c:v>7</c:v>
+                </c:pt>
+                <c:pt idx="9">
+                  <c:v>8</c:v>
+                </c:pt>
+                <c:pt idx="10">
+                  <c:v>9</c:v>
+                </c:pt>
+                <c:pt idx="11">
+                  <c:v>10</c:v>
+                </c:pt>
+                <c:pt idx="12">
+                  <c:v>11</c:v>
+                </c:pt>
+              </c:numCache>
+            </c:numRef>
+          </c:cat>
+          <c:val>
+            <c:numRef>
+              <c:f>'Лист1'!$F$2:$F$14</c:f>
+              <c:numCache>
+                <c:formatCode>General</c:formatCode>
+                <c:ptCount val="13"/>
+                <c:pt idx="11">
+                  <c:v>0.30000000000000016</c:v>
+                </c:pt>
+                <c:pt idx="12">
+                  <c:v>0.30000000000000016</c:v>
+                </c:pt>
+              </c:numCache>
+            </c:numRef>
+          </c:val>
+        </c:ser>
+        <c:marker val="1"/>
+        <c:axId val="139786112"/>
+        <c:axId val="140917760"/>
+      </c:lineChart>
+      <c:catAx>
+        <c:axId val="139786112"/>
+        <c:scaling>
+          <c:orientation val="minMax"/>
+        </c:scaling>
+        <c:axPos val="b"/>
+        <c:title>
+          <c:tx>
+            <c:rich>
+              <a:bodyPr/>
+              <a:lstStyle/>
+              <a:p>
+                <a:pPr>
+                  <a:defRPr b="0"/>
+                </a:pPr>
+                <a:r>
+                  <a:rPr lang="en-US" sz="1600" b="0">
+                    <a:latin typeface="+mj-lt"/>
+                  </a:rPr>
+                  <a:t>x</a:t>
+                </a:r>
+                <a:endParaRPr lang="ru-RU" sz="1600" b="0">
+                  <a:latin typeface="+mj-lt"/>
+                </a:endParaRPr>
+              </a:p>
+            </c:rich>
+          </c:tx>
+          <c:layout>
+            <c:manualLayout>
+              <c:xMode val="edge"/>
+              <c:yMode val="edge"/>
+              <c:x val="0.84849044911052784"/>
+              <c:y val="0.84884920634920713"/>
+            </c:manualLayout>
+          </c:layout>
+        </c:title>
+        <c:numFmt formatCode="General" sourceLinked="1"/>
+        <c:tickLblPos val="nextTo"/>
+        <c:crossAx val="140917760"/>
+        <c:crosses val="autoZero"/>
+        <c:auto val="1"/>
+        <c:lblAlgn val="ctr"/>
+        <c:lblOffset val="100"/>
+      </c:catAx>
+      <c:valAx>
+        <c:axId val="140917760"/>
+        <c:scaling>
+          <c:orientation val="minMax"/>
+          <c:max val="0.45"/>
+          <c:min val="0"/>
+        </c:scaling>
+        <c:axPos val="l"/>
+        <c:majorGridlines/>
+        <c:minorGridlines/>
+        <c:title>
+          <c:tx>
+            <c:rich>
+              <a:bodyPr rot="0" vert="horz"/>
+              <a:lstStyle/>
+              <a:p>
+                <a:pPr>
+                  <a:defRPr/>
+                </a:pPr>
+                <a:r>
+                  <a:rPr lang="en-US" sz="1600" b="0">
+                    <a:latin typeface="+mj-lt"/>
+                  </a:rPr>
+                  <a:t>F(x)</a:t>
+                </a:r>
+                <a:endParaRPr lang="ru-RU" sz="1600" b="0">
+                  <a:latin typeface="+mj-lt"/>
+                </a:endParaRPr>
+              </a:p>
+            </c:rich>
+          </c:tx>
+          <c:layout>
+            <c:manualLayout>
+              <c:xMode val="edge"/>
+              <c:yMode val="edge"/>
+              <c:x val="2.5462962962962975E-2"/>
+              <c:y val="4.2969316335458078E-2"/>
+            </c:manualLayout>
+          </c:layout>
+        </c:title>
+        <c:numFmt formatCode="General" sourceLinked="1"/>
+        <c:tickLblPos val="nextTo"/>
+        <c:crossAx val="139786112"/>
+        <c:crosses val="autoZero"/>
+        <c:crossBetween val="between"/>
+        <c:majorUnit val="0.1"/>
+        <c:minorUnit val="0.05"/>
+      </c:valAx>
+    </c:plotArea>
+    <c:legend>
+      <c:legendPos val="r"/>
+      <c:spPr>
+        <a:ln w="6350" cmpd="sng">
+          <a:prstDash val="solid"/>
+        </a:ln>
+      </c:spPr>
+    </c:legend>
+    <c:plotVisOnly val="1"/>
   </c:chart>
   <c:externalData r:id="rId1"/>
 </c:chartSpace>

</xml_diff>